<commit_message>
The Battle of Neighborhoods_Report_Week1.docx
The Battle of Neighborhoods_Report Capstone Week1 assignment
</commit_message>
<xml_diff>
--- a/The Battle of Neighborhoods_Report_Week1.docx
+++ b/The Battle of Neighborhoods_Report_Week1.docx
@@ -138,10 +138,7 @@
         <w:t>mi) north of the Danube River and the Bulgarian border.</w:t>
       </w:r>
       <w:r>
-        <w:t xml:space="preserve"> </w:t>
-      </w:r>
-      <w:r>
-        <w:t>[1]</w:t>
+        <w:t xml:space="preserve"> [1]</w:t>
       </w:r>
       <w:r>
         <w:t xml:space="preserve"> </w:t>
@@ -249,10 +246,7 @@
         <w:t>. Neighborhoods and populations in sectors are as below:</w:t>
       </w:r>
       <w:r>
-        <w:t xml:space="preserve"> </w:t>
-      </w:r>
-      <w:r>
-        <w:t>[1]</w:t>
+        <w:t xml:space="preserve"> [1]</w:t>
       </w:r>
       <w:r>
         <w:rPr>
@@ -789,61 +783,7 @@
           <w:szCs w:val="20"/>
           <w:shd w:val="clear" w:color="auto" w:fill="FFFFFF"/>
         </w:rPr>
-        <w:t>M</w:t>
-      </w:r>
-      <w:r>
-        <w:rPr>
-          <w:rFonts w:cs="Arial"/>
-          <w:color w:val="222222"/>
-          <w:szCs w:val="20"/>
-          <w:shd w:val="clear" w:color="auto" w:fill="FFFFFF"/>
-        </w:rPr>
-        <w:t xml:space="preserve">any </w:t>
-      </w:r>
-      <w:r>
-        <w:rPr>
-          <w:rFonts w:cs="Arial"/>
-          <w:color w:val="222222"/>
-          <w:szCs w:val="20"/>
-          <w:shd w:val="clear" w:color="auto" w:fill="FFFFFF"/>
-        </w:rPr>
-        <w:t>neighborhoods</w:t>
-      </w:r>
-      <w:r>
-        <w:rPr>
-          <w:rFonts w:cs="Arial"/>
-          <w:color w:val="222222"/>
-          <w:szCs w:val="20"/>
-          <w:shd w:val="clear" w:color="auto" w:fill="FFFFFF"/>
-        </w:rPr>
-        <w:t xml:space="preserve">, particularly in the southern part of the city, lack sufficient green space, </w:t>
-      </w:r>
-      <w:r>
-        <w:rPr>
-          <w:rFonts w:cs="Arial"/>
-          <w:color w:val="222222"/>
-          <w:szCs w:val="20"/>
-          <w:shd w:val="clear" w:color="auto" w:fill="FFFFFF"/>
-        </w:rPr>
-        <w:t xml:space="preserve">are </w:t>
-      </w:r>
-      <w:r>
-        <w:rPr>
-          <w:rFonts w:cs="Arial"/>
-          <w:color w:val="222222"/>
-          <w:szCs w:val="20"/>
-          <w:shd w:val="clear" w:color="auto" w:fill="FFFFFF"/>
-        </w:rPr>
-        <w:t>formed of cramped high density block of flats</w:t>
-      </w:r>
-      <w:r>
-        <w:rPr>
-          <w:rFonts w:cs="Arial"/>
-          <w:color w:val="222222"/>
-          <w:szCs w:val="20"/>
-          <w:shd w:val="clear" w:color="auto" w:fill="FFFFFF"/>
-        </w:rPr>
-        <w:t xml:space="preserve">. </w:t>
+        <w:t xml:space="preserve">Many neighborhoods, particularly in the southern part of the city, lack sufficient green space, are formed of cramped high density block of flats. </w:t>
       </w:r>
       <w:r>
         <w:rPr>
@@ -878,9 +818,25 @@
           <w:sz w:val="27"/>
           <w:szCs w:val="27"/>
         </w:rPr>
-        <w:t>1</w:t>
-      </w:r>
-      <w:r>
+        <w:t>1.2. Problem</w:t>
+      </w:r>
+    </w:p>
+    <w:p>
+      <w:r>
+        <w:t>In this project, I will investigate that if there is a</w:t>
+      </w:r>
+      <w:r>
+        <w:t>ny</w:t>
+      </w:r>
+      <w:r>
+        <w:t xml:space="preserve"> good location in Bucharest for opening Turkish restaurant and it really values to open one.</w:t>
+      </w:r>
+    </w:p>
+    <w:p>
+      <w:pPr>
+        <w:shd w:val="clear" w:color="auto" w:fill="FFFFFF"/>
+        <w:spacing w:before="100" w:beforeAutospacing="1"/>
+        <w:outlineLvl w:val="2"/>
         <w:rPr>
           <w:rFonts w:ascii="Times" w:eastAsia="Times New Roman" w:hAnsi="Times" w:cs="Times"/>
           <w:b/>
@@ -889,31 +845,8 @@
           <w:sz w:val="27"/>
           <w:szCs w:val="27"/>
         </w:rPr>
-        <w:t>.2. Problem</w:t>
-      </w:r>
-    </w:p>
-    <w:p>
-      <w:r>
-        <w:t>In this project, I will investigate that if there is a</w:t>
-      </w:r>
-      <w:r>
-        <w:t>ny</w:t>
-      </w:r>
-      <w:r>
-        <w:t xml:space="preserve"> good location </w:t>
-      </w:r>
-      <w:r>
-        <w:t>in Bucharest</w:t>
-      </w:r>
-      <w:r>
-        <w:t xml:space="preserve"> for opening Turkish restaurant and it really values to open one.</w:t>
-      </w:r>
-    </w:p>
-    <w:p>
-      <w:pPr>
-        <w:shd w:val="clear" w:color="auto" w:fill="FFFFFF"/>
-        <w:spacing w:before="100" w:beforeAutospacing="1"/>
-        <w:outlineLvl w:val="2"/>
+      </w:pPr>
+      <w:r>
         <w:rPr>
           <w:rFonts w:ascii="Times" w:eastAsia="Times New Roman" w:hAnsi="Times" w:cs="Times"/>
           <w:b/>
@@ -922,50 +855,7 @@
           <w:sz w:val="27"/>
           <w:szCs w:val="27"/>
         </w:rPr>
-      </w:pPr>
-      <w:r>
-        <w:rPr>
-          <w:rFonts w:ascii="Times" w:eastAsia="Times New Roman" w:hAnsi="Times" w:cs="Times"/>
-          <w:b/>
-          <w:bCs/>
-          <w:color w:val="000000"/>
-          <w:sz w:val="27"/>
-          <w:szCs w:val="27"/>
-        </w:rPr>
-        <w:t>1.</w:t>
-      </w:r>
-      <w:r>
-        <w:rPr>
-          <w:rFonts w:ascii="Times" w:eastAsia="Times New Roman" w:hAnsi="Times" w:cs="Times"/>
-          <w:b/>
-          <w:bCs/>
-          <w:color w:val="000000"/>
-          <w:sz w:val="27"/>
-          <w:szCs w:val="27"/>
-        </w:rPr>
-        <w:t>3</w:t>
-      </w:r>
-      <w:r>
-        <w:rPr>
-          <w:rFonts w:ascii="Times" w:eastAsia="Times New Roman" w:hAnsi="Times" w:cs="Times"/>
-          <w:b/>
-          <w:bCs/>
-          <w:color w:val="000000"/>
-          <w:sz w:val="27"/>
-          <w:szCs w:val="27"/>
-        </w:rPr>
-        <w:t xml:space="preserve">. </w:t>
-      </w:r>
-      <w:r>
-        <w:rPr>
-          <w:rFonts w:ascii="Times" w:eastAsia="Times New Roman" w:hAnsi="Times" w:cs="Times"/>
-          <w:b/>
-          <w:bCs/>
-          <w:color w:val="000000"/>
-          <w:sz w:val="27"/>
-          <w:szCs w:val="27"/>
-        </w:rPr>
-        <w:t>Interest</w:t>
+        <w:t>1.3. Interest</w:t>
       </w:r>
     </w:p>
     <w:p>
@@ -976,10 +866,10 @@
         <w:t xml:space="preserve">wants to open a new venue </w:t>
       </w:r>
       <w:r>
-        <w:t>in any geographic location may be interested in this project by modifying search criteria</w:t>
-      </w:r>
-      <w:r>
-        <w:t>s</w:t>
+        <w:t xml:space="preserve">in any geographic location may be interested in this project by modifying search </w:t>
+      </w:r>
+      <w:r>
+        <w:t>criteria</w:t>
       </w:r>
       <w:r>
         <w:t>.</w:t>
@@ -1123,15 +1013,7 @@
           <w:color w:val="000000"/>
           <w:szCs w:val="20"/>
         </w:rPr>
-        <w:t xml:space="preserve">data of Bucharest from </w:t>
-      </w:r>
-      <w:r>
-        <w:rPr>
-          <w:rFonts w:eastAsia="Times New Roman" w:cs="Arial"/>
-          <w:color w:val="000000"/>
-          <w:szCs w:val="20"/>
-        </w:rPr>
-        <w:t>Wikipedia [3]</w:t>
+        <w:t>data of Bucharest from Wikipedia [3]</w:t>
       </w:r>
     </w:p>
     <w:p>
@@ -1156,15 +1038,7 @@
           <w:color w:val="000000"/>
           <w:szCs w:val="20"/>
         </w:rPr>
-        <w:t xml:space="preserve">I </w:t>
-      </w:r>
-      <w:r>
-        <w:rPr>
-          <w:rFonts w:eastAsia="Times New Roman" w:cs="Arial"/>
-          <w:color w:val="000000"/>
-          <w:szCs w:val="20"/>
-        </w:rPr>
-        <w:t xml:space="preserve">use python geocoder library to get </w:t>
+        <w:t xml:space="preserve">I use python geocoder library to get </w:t>
       </w:r>
       <w:r>
         <w:rPr>
@@ -1460,31 +1334,6 @@
     </w:p>
     <w:p>
       <w:pPr>
-        <w:pStyle w:val="ListParagraph"/>
-        <w:numPr>
-          <w:ilvl w:val="0"/>
-          <w:numId w:val="5"/>
-        </w:numPr>
-        <w:shd w:val="clear" w:color="auto" w:fill="FFFFFF"/>
-        <w:spacing w:before="100" w:beforeAutospacing="1" w:after="100" w:afterAutospacing="1"/>
-        <w:textAlignment w:val="baseline"/>
-        <w:rPr>
-          <w:rFonts w:cs="Arial"/>
-          <w:szCs w:val="20"/>
-        </w:rPr>
-      </w:pPr>
-      <w:r>
-        <w:rPr>
-          <w:rFonts w:cs="Arial"/>
-          <w:szCs w:val="20"/>
-        </w:rPr>
-        <w:t xml:space="preserve">I will also use folium library of python to draw maps. </w:t>
-      </w:r>
-      <w:bookmarkStart w:id="0" w:name="_GoBack"/>
-      <w:bookmarkEnd w:id="0"/>
-    </w:p>
-    <w:p>
-      <w:pPr>
         <w:shd w:val="clear" w:color="auto" w:fill="FFFFFF"/>
         <w:outlineLvl w:val="2"/>
         <w:rPr>
@@ -1544,14 +1393,7 @@
             <w:rStyle w:val="Hyperlink"/>
             <w:szCs w:val="20"/>
           </w:rPr>
-          <w:t>Bucharest — Wikipedi</w:t>
-        </w:r>
-        <w:r>
-          <w:rPr>
-            <w:rStyle w:val="Hyperlink"/>
-            <w:szCs w:val="20"/>
-          </w:rPr>
-          <w:t>a</w:t>
+          <w:t>Bucharest — Wikipedia</w:t>
         </w:r>
       </w:hyperlink>
       <w:r>
@@ -1721,14 +1563,118 @@
           <w:sz w:val="24"/>
           <w:szCs w:val="24"/>
         </w:rPr>
-        <w:t xml:space="preserve">2.2 Data Usage </w:t>
-      </w:r>
-    </w:p>
-    <w:p>
+        <w:t xml:space="preserve">2.2 </w:t>
+      </w:r>
+      <w:r>
+        <w:rPr>
+          <w:rFonts w:ascii="Times" w:eastAsia="Times New Roman" w:hAnsi="Times" w:cs="Times"/>
+          <w:b/>
+          <w:bCs/>
+          <w:color w:val="000000"/>
+          <w:sz w:val="24"/>
+          <w:szCs w:val="24"/>
+        </w:rPr>
+        <w:t>Feature Selection and Data Usage</w:t>
+      </w:r>
+    </w:p>
+    <w:p>
+      <w:pPr>
+        <w:shd w:val="clear" w:color="auto" w:fill="FFFFFF"/>
+        <w:spacing w:before="100" w:beforeAutospacing="1" w:after="100" w:afterAutospacing="1"/>
+        <w:textAlignment w:val="baseline"/>
+        <w:rPr>
+          <w:rFonts w:cs="Arial"/>
+          <w:szCs w:val="20"/>
+        </w:rPr>
+      </w:pPr>
       <w:r>
         <w:t xml:space="preserve">I will use neighborhood location values to analyze Bucharest geographical structure. </w:t>
       </w:r>
-    </w:p>
+      <w:r>
+        <w:rPr>
+          <w:rFonts w:cs="Arial"/>
+          <w:szCs w:val="20"/>
+        </w:rPr>
+        <w:t>I will use folium library of python to draw maps</w:t>
+      </w:r>
+      <w:r>
+        <w:rPr>
+          <w:rFonts w:cs="Arial"/>
+          <w:szCs w:val="20"/>
+        </w:rPr>
+        <w:t xml:space="preserve"> by using given latitude and longitudes</w:t>
+      </w:r>
+      <w:r>
+        <w:rPr>
+          <w:rFonts w:cs="Arial"/>
+          <w:szCs w:val="20"/>
+        </w:rPr>
+        <w:t xml:space="preserve"> of </w:t>
+      </w:r>
+      <w:r>
+        <w:t>neighborhood</w:t>
+      </w:r>
+      <w:r>
+        <w:t>s</w:t>
+      </w:r>
+      <w:r>
+        <w:rPr>
+          <w:rFonts w:cs="Arial"/>
+          <w:szCs w:val="20"/>
+        </w:rPr>
+        <w:t xml:space="preserve">. </w:t>
+      </w:r>
+      <w:r>
+        <w:rPr>
+          <w:rFonts w:cs="Arial"/>
+          <w:szCs w:val="20"/>
+        </w:rPr>
+        <w:t xml:space="preserve">Selected features will be as below </w:t>
+      </w:r>
+    </w:p>
+    <w:p>
+      <w:r>
+        <w:rPr>
+          <w:noProof/>
+        </w:rPr>
+        <w:drawing>
+          <wp:inline distT="0" distB="0" distL="0" distR="0" wp14:anchorId="467167CC" wp14:editId="07A7DD8C">
+            <wp:extent cx="2018995" cy="1413296"/>
+            <wp:effectExtent l="0" t="0" r="635" b="0"/>
+            <wp:docPr id="1" name="Picture 1"/>
+            <wp:cNvGraphicFramePr>
+              <a:graphicFrameLocks xmlns:a="http://schemas.openxmlformats.org/drawingml/2006/main" noChangeAspect="1"/>
+            </wp:cNvGraphicFramePr>
+            <a:graphic xmlns:a="http://schemas.openxmlformats.org/drawingml/2006/main">
+              <a:graphicData uri="http://schemas.openxmlformats.org/drawingml/2006/picture">
+                <pic:pic xmlns:pic="http://schemas.openxmlformats.org/drawingml/2006/picture">
+                  <pic:nvPicPr>
+                    <pic:cNvPr id="0" name=""/>
+                    <pic:cNvPicPr/>
+                  </pic:nvPicPr>
+                  <pic:blipFill>
+                    <a:blip r:embed="rId15"/>
+                    <a:stretch>
+                      <a:fillRect/>
+                    </a:stretch>
+                  </pic:blipFill>
+                  <pic:spPr>
+                    <a:xfrm>
+                      <a:off x="0" y="0"/>
+                      <a:ext cx="2020645" cy="1414451"/>
+                    </a:xfrm>
+                    <a:prstGeom prst="rect">
+                      <a:avLst/>
+                    </a:prstGeom>
+                  </pic:spPr>
+                </pic:pic>
+              </a:graphicData>
+            </a:graphic>
+          </wp:inline>
+        </w:drawing>
+      </w:r>
+    </w:p>
+    <w:p/>
     <w:p>
       <w:r>
         <w:t xml:space="preserve">I will use populations of neighborhoods who has big population may need a new restaurant. </w:t>
@@ -1736,19 +1682,102 @@
     </w:p>
     <w:p>
       <w:r>
+        <w:rPr>
+          <w:noProof/>
+        </w:rPr>
+        <w:drawing>
+          <wp:inline distT="0" distB="0" distL="0" distR="0" wp14:anchorId="26CCD5C8" wp14:editId="6CB565EC">
+            <wp:extent cx="2582266" cy="1550911"/>
+            <wp:effectExtent l="0" t="0" r="8890" b="0"/>
+            <wp:docPr id="4" name="Picture 4"/>
+            <wp:cNvGraphicFramePr>
+              <a:graphicFrameLocks xmlns:a="http://schemas.openxmlformats.org/drawingml/2006/main" noChangeAspect="1"/>
+            </wp:cNvGraphicFramePr>
+            <a:graphic xmlns:a="http://schemas.openxmlformats.org/drawingml/2006/main">
+              <a:graphicData uri="http://schemas.openxmlformats.org/drawingml/2006/picture">
+                <pic:pic xmlns:pic="http://schemas.openxmlformats.org/drawingml/2006/picture">
+                  <pic:nvPicPr>
+                    <pic:cNvPr id="0" name=""/>
+                    <pic:cNvPicPr/>
+                  </pic:nvPicPr>
+                  <pic:blipFill>
+                    <a:blip r:embed="rId16"/>
+                    <a:stretch>
+                      <a:fillRect/>
+                    </a:stretch>
+                  </pic:blipFill>
+                  <pic:spPr>
+                    <a:xfrm>
+                      <a:off x="0" y="0"/>
+                      <a:ext cx="2586404" cy="1553396"/>
+                    </a:xfrm>
+                    <a:prstGeom prst="rect">
+                      <a:avLst/>
+                    </a:prstGeom>
+                  </pic:spPr>
+                </pic:pic>
+              </a:graphicData>
+            </a:graphic>
+          </wp:inline>
+        </w:drawing>
+      </w:r>
+      <w:r>
+        <w:rPr>
+          <w:noProof/>
+        </w:rPr>
+        <w:t xml:space="preserve"> </w:t>
+      </w:r>
+      <w:r>
+        <w:rPr>
+          <w:noProof/>
+        </w:rPr>
+        <w:drawing>
+          <wp:inline distT="0" distB="0" distL="0" distR="0" wp14:anchorId="59E0B736" wp14:editId="1CE173BA">
+            <wp:extent cx="2657976" cy="1631290"/>
+            <wp:effectExtent l="0" t="0" r="0" b="7620"/>
+            <wp:docPr id="5" name="Picture 5"/>
+            <wp:cNvGraphicFramePr>
+              <a:graphicFrameLocks xmlns:a="http://schemas.openxmlformats.org/drawingml/2006/main" noChangeAspect="1"/>
+            </wp:cNvGraphicFramePr>
+            <a:graphic xmlns:a="http://schemas.openxmlformats.org/drawingml/2006/main">
+              <a:graphicData uri="http://schemas.openxmlformats.org/drawingml/2006/picture">
+                <pic:pic xmlns:pic="http://schemas.openxmlformats.org/drawingml/2006/picture">
+                  <pic:nvPicPr>
+                    <pic:cNvPr id="0" name=""/>
+                    <pic:cNvPicPr/>
+                  </pic:nvPicPr>
+                  <pic:blipFill>
+                    <a:blip r:embed="rId17"/>
+                    <a:stretch>
+                      <a:fillRect/>
+                    </a:stretch>
+                  </pic:blipFill>
+                  <pic:spPr>
+                    <a:xfrm>
+                      <a:off x="0" y="0"/>
+                      <a:ext cx="2660804" cy="1633025"/>
+                    </a:xfrm>
+                    <a:prstGeom prst="rect">
+                      <a:avLst/>
+                    </a:prstGeom>
+                  </pic:spPr>
+                </pic:pic>
+              </a:graphicData>
+            </a:graphic>
+          </wp:inline>
+        </w:drawing>
+      </w:r>
+    </w:p>
+    <w:p>
+      <w:r>
+        <w:lastRenderedPageBreak/>
         <w:t>I will also classify</w:t>
       </w:r>
       <w:r>
         <w:t xml:space="preserve"> </w:t>
       </w:r>
       <w:r>
-        <w:t xml:space="preserve">neighborhoods by using venues distribution and counts. In this way, I will find similarities of </w:t>
-      </w:r>
-      <w:r>
-        <w:t>neighborhood</w:t>
-      </w:r>
-      <w:r>
-        <w:t>s which will help me to choose location for opening a new restaurant.</w:t>
+        <w:t>neighborhoods by using venues distribution and counts. In this way, I will find similarities of neighborhoods which will help me to choose location for opening a new restaurant.</w:t>
       </w:r>
       <w:r>
         <w:t xml:space="preserve"> Similar structured neighborhoods may handle same type of venue. </w:t>
@@ -1756,37 +1785,161 @@
     </w:p>
     <w:p>
       <w:r>
+        <w:rPr>
+          <w:noProof/>
+        </w:rPr>
+        <w:drawing>
+          <wp:inline distT="0" distB="0" distL="0" distR="0" wp14:anchorId="1043853C" wp14:editId="01BE1CC3">
+            <wp:extent cx="5010912" cy="2219577"/>
+            <wp:effectExtent l="0" t="0" r="0" b="9525"/>
+            <wp:docPr id="7" name="Picture 7"/>
+            <wp:cNvGraphicFramePr>
+              <a:graphicFrameLocks xmlns:a="http://schemas.openxmlformats.org/drawingml/2006/main" noChangeAspect="1"/>
+            </wp:cNvGraphicFramePr>
+            <a:graphic xmlns:a="http://schemas.openxmlformats.org/drawingml/2006/main">
+              <a:graphicData uri="http://schemas.openxmlformats.org/drawingml/2006/picture">
+                <pic:pic xmlns:pic="http://schemas.openxmlformats.org/drawingml/2006/picture">
+                  <pic:nvPicPr>
+                    <pic:cNvPr id="0" name=""/>
+                    <pic:cNvPicPr/>
+                  </pic:nvPicPr>
+                  <pic:blipFill>
+                    <a:blip r:embed="rId18"/>
+                    <a:stretch>
+                      <a:fillRect/>
+                    </a:stretch>
+                  </pic:blipFill>
+                  <pic:spPr>
+                    <a:xfrm>
+                      <a:off x="0" y="0"/>
+                      <a:ext cx="5009462" cy="2218935"/>
+                    </a:xfrm>
+                    <a:prstGeom prst="rect">
+                      <a:avLst/>
+                    </a:prstGeom>
+                  </pic:spPr>
+                </pic:pic>
+              </a:graphicData>
+            </a:graphic>
+          </wp:inline>
+        </w:drawing>
+      </w:r>
+    </w:p>
+    <w:p/>
+    <w:p>
+      <w:r>
         <w:t>I will use venue list</w:t>
       </w:r>
       <w:r>
         <w:t xml:space="preserve"> category</w:t>
       </w:r>
       <w:r>
-        <w:t xml:space="preserve"> to find distribution of restaurants and Turkish restaurants in </w:t>
-      </w:r>
-      <w:r>
-        <w:t>neighborhood</w:t>
-      </w:r>
-      <w:r>
-        <w:t xml:space="preserve">s. </w:t>
-      </w:r>
-    </w:p>
+        <w:t xml:space="preserve"> to find distribution of restaurants and Turkish restaurants in neighborhoods. </w:t>
+      </w:r>
+    </w:p>
+    <w:p>
+      <w:r>
+        <w:rPr>
+          <w:noProof/>
+        </w:rPr>
+        <w:drawing>
+          <wp:inline distT="0" distB="0" distL="0" distR="0" wp14:anchorId="69207BCC" wp14:editId="7296D349">
+            <wp:extent cx="4714788" cy="1792224"/>
+            <wp:effectExtent l="0" t="0" r="0" b="0"/>
+            <wp:docPr id="8" name="Picture 8"/>
+            <wp:cNvGraphicFramePr>
+              <a:graphicFrameLocks xmlns:a="http://schemas.openxmlformats.org/drawingml/2006/main" noChangeAspect="1"/>
+            </wp:cNvGraphicFramePr>
+            <a:graphic xmlns:a="http://schemas.openxmlformats.org/drawingml/2006/main">
+              <a:graphicData uri="http://schemas.openxmlformats.org/drawingml/2006/picture">
+                <pic:pic xmlns:pic="http://schemas.openxmlformats.org/drawingml/2006/picture">
+                  <pic:nvPicPr>
+                    <pic:cNvPr id="0" name=""/>
+                    <pic:cNvPicPr/>
+                  </pic:nvPicPr>
+                  <pic:blipFill>
+                    <a:blip r:embed="rId19"/>
+                    <a:stretch>
+                      <a:fillRect/>
+                    </a:stretch>
+                  </pic:blipFill>
+                  <pic:spPr>
+                    <a:xfrm>
+                      <a:off x="0" y="0"/>
+                      <a:ext cx="4719721" cy="1794099"/>
+                    </a:xfrm>
+                    <a:prstGeom prst="rect">
+                      <a:avLst/>
+                    </a:prstGeom>
+                  </pic:spPr>
+                </pic:pic>
+              </a:graphicData>
+            </a:graphic>
+          </wp:inline>
+        </w:drawing>
+      </w:r>
+      <w:bookmarkStart w:id="0" w:name="_GoBack"/>
+      <w:bookmarkEnd w:id="0"/>
+    </w:p>
+    <w:p/>
     <w:p>
       <w:r>
         <w:t>I will use also ratings and likes of restaurants in the areas. It may help me to find location with bad ranking restaurants which may need a new restaurant</w:t>
       </w:r>
       <w:r>
         <w:t>.</w:t>
+      </w:r>
+    </w:p>
+    <w:p>
+      <w:r>
+        <w:rPr>
+          <w:noProof/>
+        </w:rPr>
+        <w:drawing>
+          <wp:inline distT="0" distB="0" distL="0" distR="0" wp14:anchorId="64E967BC" wp14:editId="77ED3D92">
+            <wp:extent cx="5943600" cy="1410970"/>
+            <wp:effectExtent l="0" t="0" r="0" b="0"/>
+            <wp:docPr id="2" name="Picture 2"/>
+            <wp:cNvGraphicFramePr>
+              <a:graphicFrameLocks xmlns:a="http://schemas.openxmlformats.org/drawingml/2006/main" noChangeAspect="1"/>
+            </wp:cNvGraphicFramePr>
+            <a:graphic xmlns:a="http://schemas.openxmlformats.org/drawingml/2006/main">
+              <a:graphicData uri="http://schemas.openxmlformats.org/drawingml/2006/picture">
+                <pic:pic xmlns:pic="http://schemas.openxmlformats.org/drawingml/2006/picture">
+                  <pic:nvPicPr>
+                    <pic:cNvPr id="0" name=""/>
+                    <pic:cNvPicPr/>
+                  </pic:nvPicPr>
+                  <pic:blipFill>
+                    <a:blip r:embed="rId20"/>
+                    <a:stretch>
+                      <a:fillRect/>
+                    </a:stretch>
+                  </pic:blipFill>
+                  <pic:spPr>
+                    <a:xfrm>
+                      <a:off x="0" y="0"/>
+                      <a:ext cx="5943600" cy="1410970"/>
+                    </a:xfrm>
+                    <a:prstGeom prst="rect">
+                      <a:avLst/>
+                    </a:prstGeom>
+                  </pic:spPr>
+                </pic:pic>
+              </a:graphicData>
+            </a:graphic>
+          </wp:inline>
+        </w:drawing>
       </w:r>
     </w:p>
     <w:p/>
     <w:sectPr>
-      <w:headerReference w:type="even" r:id="rId15"/>
-      <w:headerReference w:type="default" r:id="rId16"/>
-      <w:footerReference w:type="even" r:id="rId17"/>
-      <w:footerReference w:type="default" r:id="rId18"/>
-      <w:headerReference w:type="first" r:id="rId19"/>
-      <w:footerReference w:type="first" r:id="rId20"/>
+      <w:headerReference w:type="even" r:id="rId21"/>
+      <w:headerReference w:type="default" r:id="rId22"/>
+      <w:footerReference w:type="even" r:id="rId23"/>
+      <w:footerReference w:type="default" r:id="rId24"/>
+      <w:headerReference w:type="first" r:id="rId25"/>
+      <w:footerReference w:type="first" r:id="rId26"/>
       <w:pgSz w:w="12240" w:h="15840"/>
       <w:pgMar w:top="1440" w:right="1440" w:bottom="1440" w:left="1440" w:header="720" w:footer="720" w:gutter="0"/>
       <w:cols w:space="720"/>
@@ -2997,6 +3150,7 @@
   <w:style w:type="character" w:default="1" w:styleId="DefaultParagraphFont">
     <w:name w:val="Default Paragraph Font"/>
     <w:uiPriority w:val="1"/>
+    <w:semiHidden/>
     <w:unhideWhenUsed/>
   </w:style>
   <w:style w:type="table" w:default="1" w:styleId="TableNormal">
@@ -3570,6 +3724,7 @@
   <w:style w:type="character" w:default="1" w:styleId="DefaultParagraphFont">
     <w:name w:val="Default Paragraph Font"/>
     <w:uiPriority w:val="1"/>
+    <w:semiHidden/>
     <w:unhideWhenUsed/>
   </w:style>
   <w:style w:type="table" w:default="1" w:styleId="TableNormal">
@@ -4193,7 +4348,7 @@
 </file>
 
 <file path=customXml/itemProps2.xml><?xml version="1.0" encoding="utf-8"?>
-<ds:datastoreItem xmlns:ds="http://schemas.openxmlformats.org/officeDocument/2006/customXml" ds:itemID="{1C79D9E0-530E-4A66-8617-FD166A475F9E}">
+<ds:datastoreItem xmlns:ds="http://schemas.openxmlformats.org/officeDocument/2006/customXml" ds:itemID="{22F84924-6F11-4B6D-BE56-31991B641BA3}">
   <ds:schemaRefs>
     <ds:schemaRef ds:uri="http://www.w3.org/2001/XMLSchema"/>
     <ds:schemaRef ds:uri="http://www.boldonjames.com/2008/01/sie/internal/label"/>

</xml_diff>